<commit_message>
Updated US and FR.
</commit_message>
<xml_diff>
--- a/others/Functional Requirements.docx
+++ b/others/Functional Requirements.docx
@@ -6,21 +6,15 @@
       <w:pPr>
         <w:pStyle w:val="Titolo1"/>
       </w:pPr>
-      <w:proofErr w:type="spellStart"/>
-      <w:r>
-        <w:t>Functional</w:t>
-      </w:r>
-      <w:proofErr w:type="spellEnd"/>
-      <w:r>
-        <w:t xml:space="preserve"> </w:t>
-      </w:r>
-      <w:proofErr w:type="spellStart"/>
-      <w:r>
-        <w:t>Requirements</w:t>
-      </w:r>
-      <w:proofErr w:type="spellEnd"/>
+      <w:r>
+        <w:t>Functional Requirements</w:t>
+      </w:r>
     </w:p>
-    <w:p/>
+    <w:p>
+      <w:pPr>
+        <w:spacing w:line="360" w:lineRule="auto"/>
+      </w:pPr>
+    </w:p>
     <w:p>
       <w:pPr>
         <w:pStyle w:val="Paragrafoelenco"/>
@@ -28,6 +22,7 @@
           <w:ilvl w:val="0"/>
           <w:numId w:val="1"/>
         </w:numPr>
+        <w:spacing w:line="360" w:lineRule="auto"/>
         <w:rPr>
           <w:lang w:val="en-GB"/>
         </w:rPr>
@@ -50,7 +45,19 @@
         <w:rPr>
           <w:lang w:val="en-GB"/>
         </w:rPr>
-        <w:t xml:space="preserve"> with products, which is consultable at any time.</w:t>
+        <w:t xml:space="preserve"> with products, which is consultable at any time</w:t>
+      </w:r>
+      <w:r>
+        <w:rPr>
+          <w:lang w:val="en-GB"/>
+        </w:rPr>
+        <w:t>, while shopping</w:t>
+      </w:r>
+      <w:r>
+        <w:rPr>
+          <w:lang w:val="en-GB"/>
+        </w:rPr>
+        <w:t>.</w:t>
       </w:r>
     </w:p>
     <w:p>
@@ -60,6 +67,7 @@
           <w:ilvl w:val="0"/>
           <w:numId w:val="1"/>
         </w:numPr>
+        <w:spacing w:line="360" w:lineRule="auto"/>
         <w:rPr>
           <w:lang w:val="en-GB"/>
         </w:rPr>
@@ -78,6 +86,7 @@
           <w:ilvl w:val="0"/>
           <w:numId w:val="1"/>
         </w:numPr>
+        <w:spacing w:line="360" w:lineRule="auto"/>
         <w:rPr>
           <w:lang w:val="en-GB"/>
         </w:rPr>
@@ -88,19 +97,43 @@
         </w:rPr>
         <w:t xml:space="preserve">The system shall provide a list of </w:t>
       </w:r>
+      <w:r>
+        <w:rPr>
+          <w:lang w:val="en-GB"/>
+        </w:rPr>
+        <w:t>supermarkets, which</w:t>
+      </w:r>
+      <w:r>
+        <w:rPr>
+          <w:lang w:val="en-GB"/>
+        </w:rPr>
+        <w:t xml:space="preserve"> </w:t>
+      </w:r>
       <w:proofErr w:type="gramStart"/>
       <w:r>
         <w:rPr>
           <w:lang w:val="en-GB"/>
         </w:rPr>
-        <w:t>supermarkets which</w:t>
+        <w:t>is sorted</w:t>
       </w:r>
       <w:proofErr w:type="gramEnd"/>
       <w:r>
         <w:rPr>
           <w:lang w:val="en-GB"/>
         </w:rPr>
-        <w:t xml:space="preserve"> is sorted in order of shortest distance from a given location.</w:t>
+        <w:t xml:space="preserve"> </w:t>
+      </w:r>
+      <w:r>
+        <w:rPr>
+          <w:lang w:val="en-GB"/>
+        </w:rPr>
+        <w:t>by</w:t>
+      </w:r>
+      <w:r>
+        <w:rPr>
+          <w:lang w:val="en-GB"/>
+        </w:rPr>
+        <w:t xml:space="preserve"> distance from a given location.</w:t>
       </w:r>
     </w:p>
     <w:p>
@@ -110,15 +143,40 @@
           <w:ilvl w:val="0"/>
           <w:numId w:val="1"/>
         </w:numPr>
-        <w:rPr>
-          <w:lang w:val="en-GB"/>
-        </w:rPr>
-      </w:pPr>
-      <w:r>
-        <w:rPr>
-          <w:lang w:val="en-GB"/>
-        </w:rPr>
-        <w:t>The system shall provide a score based on product information to evaluate a shopping list’s health quality.</w:t>
+        <w:spacing w:line="360" w:lineRule="auto"/>
+        <w:rPr>
+          <w:lang w:val="en-GB"/>
+        </w:rPr>
+      </w:pPr>
+      <w:r>
+        <w:rPr>
+          <w:lang w:val="en-GB"/>
+        </w:rPr>
+        <w:t>The system shall p</w:t>
+      </w:r>
+      <w:r>
+        <w:rPr>
+          <w:lang w:val="en-GB"/>
+        </w:rPr>
+        <w:t xml:space="preserve">rovide a score for each cart, based on </w:t>
+      </w:r>
+      <w:r>
+        <w:rPr>
+          <w:lang w:val="en-GB"/>
+        </w:rPr>
+        <w:t xml:space="preserve">its </w:t>
+      </w:r>
+      <w:r>
+        <w:rPr>
+          <w:lang w:val="en-GB"/>
+        </w:rPr>
+        <w:t xml:space="preserve">products, </w:t>
+      </w:r>
+      <w:r>
+        <w:rPr>
+          <w:lang w:val="en-GB"/>
+        </w:rPr>
+        <w:t>to evaluate health quality.</w:t>
       </w:r>
     </w:p>
     <w:p>
@@ -128,15 +186,16 @@
           <w:ilvl w:val="0"/>
           <w:numId w:val="1"/>
         </w:numPr>
-        <w:rPr>
-          <w:lang w:val="en-GB"/>
-        </w:rPr>
-      </w:pPr>
-      <w:r>
-        <w:rPr>
-          <w:lang w:val="en-GB"/>
-        </w:rPr>
-        <w:t>The system shall provide a list of favourite products, containing all products liked from the users.</w:t>
+        <w:spacing w:line="360" w:lineRule="auto"/>
+        <w:rPr>
+          <w:lang w:val="en-GB"/>
+        </w:rPr>
+      </w:pPr>
+      <w:r>
+        <w:rPr>
+          <w:lang w:val="en-GB"/>
+        </w:rPr>
+        <w:t xml:space="preserve">The system shall provide a score for each product, based on its label, to determine health quality. </w:t>
       </w:r>
     </w:p>
     <w:p>
@@ -146,26 +205,49 @@
           <w:ilvl w:val="0"/>
           <w:numId w:val="1"/>
         </w:numPr>
-        <w:rPr>
-          <w:lang w:val="en-GB"/>
-        </w:rPr>
-      </w:pPr>
-      <w:r>
-        <w:rPr>
-          <w:lang w:val="en-GB"/>
-        </w:rPr>
-        <w:t>The system shall provide a calendar, in which users can insert all groceries they have planned to do in the future.</w:t>
+        <w:spacing w:line="360" w:lineRule="auto"/>
+        <w:rPr>
+          <w:lang w:val="en-GB"/>
+        </w:rPr>
+      </w:pPr>
+      <w:r>
+        <w:rPr>
+          <w:lang w:val="en-GB"/>
+        </w:rPr>
+        <w:t xml:space="preserve">The system shall provide </w:t>
+      </w:r>
+      <w:r>
+        <w:rPr>
+          <w:lang w:val="en-GB"/>
+        </w:rPr>
+        <w:t xml:space="preserve">a </w:t>
+      </w:r>
+      <w:r>
+        <w:rPr>
+          <w:lang w:val="en-GB"/>
+        </w:rPr>
+        <w:t xml:space="preserve">user’s </w:t>
+      </w:r>
+      <w:r>
+        <w:rPr>
+          <w:lang w:val="en-GB"/>
+        </w:rPr>
+        <w:t>history of previous carts</w:t>
+      </w:r>
+      <w:r>
+        <w:rPr>
+          <w:lang w:val="en-GB"/>
+        </w:rPr>
+        <w:t>, which is consultable for a new shop</w:t>
       </w:r>
       <w:bookmarkStart w:id="0" w:name="_GoBack"/>
       <w:bookmarkEnd w:id="0"/>
-    </w:p>
-    <w:p>
-      <w:pPr>
-        <w:ind w:left="360"/>
-        <w:rPr>
-          <w:lang w:val="en-GB"/>
-        </w:rPr>
-      </w:pPr>
+      <w:r>
+        <w:rPr>
+          <w:lang w:val="en-GB"/>
+        </w:rPr>
+        <w:t>.</w:t>
+      </w:r>
     </w:p>
     <w:sectPr>
       <w:pgSz w:w="11906" w:h="16838"/>
@@ -195,7 +277,7 @@
         <w:rFonts w:hint="default"/>
       </w:rPr>
     </w:lvl>
-    <w:lvl w:ilvl="1" w:tplc="04100019" w:tentative="1">
+    <w:lvl w:ilvl="1" w:tplc="04100019">
       <w:start w:val="1"/>
       <w:numFmt w:val="lowerLetter"/>
       <w:lvlText w:val="%2."/>

</xml_diff>